<commit_message>
accept lilach's comments and change dryad statement
</commit_message>
<xml_diff>
--- a/manuscript/cover_letter.docx
+++ b/manuscript/cover_letter.docx
@@ -87,19 +87,9 @@
       <w:r>
         <w:t xml:space="preserve">mutagenesis </w:t>
       </w:r>
-      <w:del w:id="0" w:author="lhadany" w:date="2013-10-09T10:28:00Z">
-        <w:r>
-          <w:delText xml:space="preserve">is </w:delText>
-        </w:r>
-        <w:r>
-          <w:delText>different</w:delText>
-        </w:r>
-      </w:del>
-      <w:ins w:id="1" w:author="lhadany" w:date="2013-10-09T10:28:00Z">
-        <w:r>
-          <w:t>differs</w:t>
-        </w:r>
-      </w:ins>
+      <w:r>
+        <w:t>differs</w:t>
+      </w:r>
       <w:r>
         <w:t xml:space="preserve"> from constitutive mutagenesis</w:t>
       </w:r>
@@ -152,16 +142,9 @@
       <w:r>
         <w:t xml:space="preserve">Our results relate to the theory </w:t>
       </w:r>
-      <w:del w:id="2" w:author="lhadany" w:date="2013-10-09T10:29:00Z">
-        <w:r>
-          <w:delText xml:space="preserve">on </w:delText>
-        </w:r>
-      </w:del>
-      <w:ins w:id="3" w:author="lhadany" w:date="2013-10-09T10:29:00Z">
-        <w:r>
-          <w:t xml:space="preserve">of </w:t>
-        </w:r>
-      </w:ins>
+      <w:r>
+        <w:t xml:space="preserve">of </w:t>
+      </w:r>
       <w:r>
         <w:t xml:space="preserve">mutation rate optimization, which suggests that the mutation rate must balance between </w:t>
       </w:r>
@@ -183,21 +166,11 @@
         <w:t>adaptedness</w:t>
       </w:r>
       <w:r>
-        <w:t xml:space="preserve"> – the ability to remain adapted. Because stress-induced mutagenesis increases the </w:t>
-      </w:r>
-      <w:del w:id="4" w:author="lhadany" w:date="2013-10-09T10:29:00Z">
-        <w:r>
-          <w:delText xml:space="preserve">adaptation </w:delText>
-        </w:r>
-      </w:del>
-      <w:r>
-        <w:t xml:space="preserve">rate </w:t>
-      </w:r>
-      <w:ins w:id="5" w:author="lhadany" w:date="2013-10-09T10:29:00Z">
-        <w:r>
-          <w:t xml:space="preserve">of adaptation </w:t>
-        </w:r>
-      </w:ins>
+        <w:t xml:space="preserve"> – the ability to remain adapted. Because stress-induced mutagenesis increases the rate </w:t>
+      </w:r>
+      <w:r>
+        <w:t xml:space="preserve">of adaptation </w:t>
+      </w:r>
       <w:r>
         <w:t xml:space="preserve">without reducing the equilibrium mean fitness, we suggest that it breaks the trade-off between </w:t>
       </w:r>
@@ -226,29 +199,25 @@
       <w:pPr>
         <w:spacing w:line="360" w:lineRule="auto"/>
       </w:pPr>
-      <w:bookmarkStart w:id="6" w:name="_GoBack"/>
-      <w:commentRangeStart w:id="7"/>
-      <w:r>
-        <w:t>We will deposit the simulation data and the code used to produce the figures to Dryad pending acceptance of the manuscript.</w:t>
-      </w:r>
-      <w:commentRangeEnd w:id="7"/>
-      <w:r>
-        <w:rPr>
-          <w:rStyle w:val="CommentReference"/>
-        </w:rPr>
-        <w:commentReference w:id="7"/>
-      </w:r>
-    </w:p>
-    <w:bookmarkEnd w:id="6"/>
-    <w:p>
-      <w:pPr>
-        <w:spacing w:line="360" w:lineRule="auto"/>
-      </w:pPr>
+      <w:r>
+        <w:t>S</w:t>
+      </w:r>
+      <w:r>
+        <w:t xml:space="preserve">imulation data and the code used to produce the figures </w:t>
+      </w:r>
+      <w:r>
+        <w:t xml:space="preserve">will be deposited to Dryad upon </w:t>
+      </w:r>
+      <w:r>
+        <w:t>acceptance</w:t>
+      </w:r>
     </w:p>
     <w:p>
       <w:pPr>
         <w:spacing w:line="360" w:lineRule="auto"/>
       </w:pPr>
+      <w:bookmarkStart w:id="0" w:name="_GoBack"/>
+      <w:bookmarkEnd w:id="0"/>
       <w:r>
         <w:t xml:space="preserve">We hope you will find this manuscript worthy of publication </w:t>
       </w:r>
@@ -318,8 +287,8 @@
       </w:pPr>
     </w:p>
     <w:sectPr>
-      <w:headerReference w:type="default" r:id="rId9"/>
-      <w:footerReference w:type="default" r:id="rId10"/>
+      <w:headerReference w:type="default" r:id="rId8"/>
+      <w:footerReference w:type="default" r:id="rId9"/>
       <w:pgSz w:w="12240" w:h="15840"/>
       <w:pgMar w:top="1440" w:right="1800" w:bottom="1440" w:left="1800" w:header="708" w:footer="708" w:gutter="0"/>
       <w:cols w:space="720"/>
@@ -327,40 +296,6 @@
     </w:sectPr>
   </w:body>
 </w:document>
-</file>
-
-<file path=word/comments.xml><?xml version="1.0" encoding="utf-8"?>
-<w:comments xmlns:wpc="http://schemas.microsoft.com/office/word/2010/wordprocessingCanvas" xmlns:mc="http://schemas.openxmlformats.org/markup-compatibility/2006" xmlns:o="urn:schemas-microsoft-com:office:office" xmlns:r="http://schemas.openxmlformats.org/officeDocument/2006/relationships" xmlns:m="http://schemas.openxmlformats.org/officeDocument/2006/math" xmlns:v="urn:schemas-microsoft-com:vml" xmlns:wp14="http://schemas.microsoft.com/office/word/2010/wordprocessingDrawing" xmlns:wp="http://schemas.openxmlformats.org/drawingml/2006/wordprocessingDrawing" xmlns:w10="urn:schemas-microsoft-com:office:word" xmlns:w="http://schemas.openxmlformats.org/wordprocessingml/2006/main" xmlns:w14="http://schemas.microsoft.com/office/word/2010/wordml" xmlns:wpg="http://schemas.microsoft.com/office/word/2010/wordprocessingGroup" xmlns:wpi="http://schemas.microsoft.com/office/word/2010/wordprocessingInk" xmlns:wne="http://schemas.microsoft.com/office/word/2006/wordml" xmlns:wps="http://schemas.microsoft.com/office/word/2010/wordprocessingShape" mc:Ignorable="w14 wp14">
-  <w:comment w:id="7" w:author="lhadany" w:date="2013-10-09T10:30:00Z" w:initials="lh">
-    <w:p>
-      <w:pPr>
-        <w:pStyle w:val="CommentText"/>
-      </w:pPr>
-      <w:r>
-        <w:rPr>
-          <w:rStyle w:val="CommentReference"/>
-        </w:rPr>
-        <w:annotationRef/>
-      </w:r>
-      <w:proofErr w:type="gramStart"/>
-      <w:r>
-        <w:t>is</w:t>
-      </w:r>
-      <w:proofErr w:type="gramEnd"/>
-      <w:r>
-        <w:t xml:space="preserve"> that the way it is usually done? "</w:t>
-      </w:r>
-      <w:proofErr w:type="gramStart"/>
-      <w:r>
-        <w:t>pending</w:t>
-      </w:r>
-      <w:proofErr w:type="gramEnd"/>
-      <w:r>
-        <w:t xml:space="preserve"> acceptance" sounds slightly strange</w:t>
-      </w:r>
-    </w:p>
-  </w:comment>
-</w:comments>
 </file>
 
 <file path=word/endnotes.xml><?xml version="1.0" encoding="utf-8"?>

</xml_diff>

<commit_message>
updated for am nat
</commit_message>
<xml_diff>
--- a/manuscript/cover_letter.docx
+++ b/manuscript/cover_letter.docx
@@ -216,17 +216,17 @@
       <w:pPr>
         <w:spacing w:line="360" w:lineRule="auto"/>
       </w:pPr>
+      <w:r>
+        <w:t xml:space="preserve">We hope you will find this manuscript worthy of publication </w:t>
+      </w:r>
+      <w:r>
+        <w:t xml:space="preserve">in </w:t>
+      </w:r>
+      <w:r>
+        <w:t>American Naturalist</w:t>
+      </w:r>
       <w:bookmarkStart w:id="0" w:name="_GoBack"/>
       <w:bookmarkEnd w:id="0"/>
-      <w:r>
-        <w:t xml:space="preserve">We hope you will find this manuscript worthy of publication </w:t>
-      </w:r>
-      <w:r>
-        <w:t xml:space="preserve">in </w:t>
-      </w:r>
-      <w:r>
-        <w:t>Evolution</w:t>
-      </w:r>
       <w:r>
         <w:t>.</w:t>
       </w:r>

</xml_diff>

<commit_message>
changed editor suggestion phrasing
</commit_message>
<xml_diff>
--- a/manuscript/cover_letter.docx
+++ b/manuscript/cover_letter.docx
@@ -6,6 +6,7 @@
       <w:pPr>
         <w:spacing w:line="360" w:lineRule="auto"/>
       </w:pPr>
+      <w:bookmarkStart w:id="0" w:name="_GoBack"/>
       <w:r>
         <w:t>Dear editor,</w:t>
       </w:r>
@@ -211,22 +212,43 @@
       <w:r>
         <w:t>acceptance</w:t>
       </w:r>
+      <w:r>
+        <w:t>.</w:t>
+      </w:r>
     </w:p>
     <w:p>
       <w:pPr>
         <w:spacing w:line="360" w:lineRule="auto"/>
       </w:pPr>
       <w:r>
+        <w:t xml:space="preserve">We suggest Charles F. Baer </w:t>
+      </w:r>
+      <w:r>
+        <w:t>as</w:t>
+      </w:r>
+      <w:r>
+        <w:t xml:space="preserve"> an editor for the paper, because </w:t>
+      </w:r>
+      <w:r>
+        <w:t>of his previous work on stress-induced mutagenesis.</w:t>
+      </w:r>
+    </w:p>
+    <w:p>
+      <w:pPr>
+        <w:spacing w:line="360" w:lineRule="auto"/>
+      </w:pPr>
+      <w:r>
         <w:t xml:space="preserve">We hope you will find this manuscript worthy of publication </w:t>
       </w:r>
       <w:r>
         <w:t xml:space="preserve">in </w:t>
       </w:r>
       <w:r>
+        <w:t xml:space="preserve">The </w:t>
+      </w:r>
+      <w:r>
         <w:t>American Naturalist</w:t>
       </w:r>
-      <w:bookmarkStart w:id="0" w:name="_GoBack"/>
-      <w:bookmarkEnd w:id="0"/>
       <w:r>
         <w:t>.</w:t>
       </w:r>
@@ -280,11 +302,7 @@
       <w:r>
         <w:t>Faculty of Life Sciences, Tel-Aviv University, Tel-Aviv, Israel</w:t>
       </w:r>
-    </w:p>
-    <w:p>
-      <w:pPr>
-        <w:spacing w:line="360" w:lineRule="auto"/>
-      </w:pPr>
+      <w:bookmarkEnd w:id="0"/>
     </w:p>
     <w:sectPr>
       <w:headerReference w:type="default" r:id="rId8"/>

</xml_diff>

<commit_message>
changed title, editor, and journal name..
</commit_message>
<xml_diff>
--- a/manuscript/cover_letter.docx
+++ b/manuscript/cover_letter.docx
@@ -31,17 +31,19 @@
       <w:r>
         <w:t>our manuscript “</w:t>
       </w:r>
-      <w:r>
-        <w:t xml:space="preserve">Stress-Induced Mutagenesis Breaks the Trade-Off </w:t>
-      </w:r>
-      <w:proofErr w:type="gramStart"/>
-      <w:r>
-        <w:t>Between</w:t>
-      </w:r>
-      <w:proofErr w:type="gramEnd"/>
-      <w:r>
-        <w:t xml:space="preserve"> Adaptability and Adaptedness</w:t>
-      </w:r>
+      <w:ins w:id="0" w:author="Yoav Ram" w:date="2014-04-27T14:40:00Z">
+        <w:r>
+          <w:t xml:space="preserve">Complex Adaptation with </w:t>
+        </w:r>
+        <w:r>
+          <w:t>Stress-Induced Mutagenesis</w:t>
+        </w:r>
+      </w:ins>
+      <w:del w:id="1" w:author="Yoav Ram" w:date="2014-04-27T14:40:00Z">
+        <w:r>
+          <w:delText>Stress-Induced Mutagenesis Breaks the Trade-Off Between Adaptability and Adaptedness</w:delText>
+        </w:r>
+      </w:del>
       <w:r>
         <w:t xml:space="preserve">”. Stress-induced </w:t>
       </w:r>
@@ -94,7 +96,15 @@
         <w:t xml:space="preserve"> from constitutive mutagenesis</w:t>
       </w:r>
       <w:r>
-        <w:t xml:space="preserve"> with respect to adaptation</w:t>
+        <w:t xml:space="preserve"> with respect to </w:t>
+      </w:r>
+      <w:ins w:id="2" w:author="Yoav Ram" w:date="2014-04-27T14:41:00Z">
+        <w:r>
+          <w:t xml:space="preserve">complex </w:t>
+        </w:r>
+      </w:ins>
+      <w:r>
+        <w:t>adaptation</w:t>
       </w:r>
       <w:r>
         <w:t>.</w:t>
@@ -169,7 +179,15 @@
         <w:t xml:space="preserve"> – the ability to remain adapted. Because stress-induced mutagenesis increases the rate </w:t>
       </w:r>
       <w:r>
-        <w:t xml:space="preserve">of adaptation </w:t>
+        <w:t>of</w:t>
+      </w:r>
+      <w:ins w:id="3" w:author="Yoav Ram" w:date="2014-04-27T14:41:00Z">
+        <w:r>
+          <w:t xml:space="preserve"> complex</w:t>
+        </w:r>
+      </w:ins>
+      <w:r>
+        <w:t xml:space="preserve"> adaptation </w:t>
       </w:r>
       <w:r>
         <w:t xml:space="preserve">without reducing the equilibrium mean fitness, we suggest that it breaks the trade-off between </w:t>
@@ -199,11 +217,35 @@
       <w:pPr>
         <w:spacing w:line="360" w:lineRule="auto"/>
       </w:pPr>
-      <w:bookmarkStart w:id="0" w:name="_GoBack"/>
-      <w:bookmarkEnd w:id="0"/>
-      <w:r>
-        <w:t xml:space="preserve">We suggest Charles F. Baer </w:t>
-      </w:r>
+      <w:r>
+        <w:t xml:space="preserve">We suggest </w:t>
+      </w:r>
+      <w:del w:id="4" w:author="Yoav Ram" w:date="2014-04-27T14:41:00Z">
+        <w:r>
+          <w:delText xml:space="preserve">Charles </w:delText>
+        </w:r>
+      </w:del>
+      <w:ins w:id="5" w:author="Yoav Ram" w:date="2014-04-27T14:41:00Z">
+        <w:r>
+          <w:t>Tim</w:t>
+        </w:r>
+        <w:r>
+          <w:t xml:space="preserve"> </w:t>
+        </w:r>
+      </w:ins>
+      <w:r>
+        <w:t xml:space="preserve">F. </w:t>
+      </w:r>
+      <w:del w:id="6" w:author="Yoav Ram" w:date="2014-04-27T14:41:00Z">
+        <w:r>
+          <w:delText xml:space="preserve">Baer </w:delText>
+        </w:r>
+      </w:del>
+      <w:ins w:id="7" w:author="Yoav Ram" w:date="2014-04-27T14:41:00Z">
+        <w:r>
+          <w:t xml:space="preserve">Cooper </w:t>
+        </w:r>
+      </w:ins>
       <w:r>
         <w:t>as</w:t>
       </w:r>
@@ -211,7 +253,30 @@
         <w:t xml:space="preserve"> an editor for the paper, because </w:t>
       </w:r>
       <w:r>
-        <w:t>of his previous work on stress-induced mutagenesis.</w:t>
+        <w:t xml:space="preserve">of his previous work on </w:t>
+      </w:r>
+      <w:ins w:id="8" w:author="Yoav Ram" w:date="2014-04-27T14:42:00Z">
+        <w:r>
+          <w:t xml:space="preserve">complex </w:t>
+        </w:r>
+      </w:ins>
+      <w:del w:id="9" w:author="Yoav Ram" w:date="2014-04-27T14:42:00Z">
+        <w:r>
+          <w:delText>stress-induced mutagenesis</w:delText>
+        </w:r>
+      </w:del>
+      <w:ins w:id="10" w:author="Yoav Ram" w:date="2014-04-27T14:42:00Z">
+        <w:r>
+          <w:t xml:space="preserve">adaptation and </w:t>
+        </w:r>
+        <w:proofErr w:type="spellStart"/>
+        <w:r>
+          <w:t>evolvability</w:t>
+        </w:r>
+      </w:ins>
+      <w:proofErr w:type="spellEnd"/>
+      <w:r>
+        <w:t>.</w:t>
       </w:r>
     </w:p>
     <w:p>
@@ -224,12 +289,27 @@
       <w:r>
         <w:t xml:space="preserve">in </w:t>
       </w:r>
-      <w:r>
-        <w:t xml:space="preserve">The </w:t>
-      </w:r>
-      <w:r>
-        <w:t>American Naturalist</w:t>
-      </w:r>
+      <w:ins w:id="11" w:author="Yoav Ram" w:date="2014-04-27T14:43:00Z">
+        <w:r>
+          <w:t>Proceedings</w:t>
+        </w:r>
+        <w:r>
+          <w:t xml:space="preserve"> of the Royal Society</w:t>
+        </w:r>
+        <w:bookmarkStart w:id="12" w:name="_GoBack"/>
+        <w:bookmarkEnd w:id="12"/>
+        <w:r>
+          <w:t xml:space="preserve"> B</w:t>
+        </w:r>
+      </w:ins>
+      <w:del w:id="13" w:author="Yoav Ram" w:date="2014-04-27T14:43:00Z">
+        <w:r>
+          <w:delText xml:space="preserve">The </w:delText>
+        </w:r>
+        <w:r>
+          <w:delText>American Naturalist</w:delText>
+        </w:r>
+      </w:del>
       <w:r>
         <w:t>.</w:t>
       </w:r>
@@ -371,12 +451,22 @@
         <w:rFonts w:ascii="Times New Roman" w:hAnsi="Times New Roman" w:cs="Times New Roman"/>
       </w:rPr>
     </w:pPr>
-    <w:r>
-      <w:rPr>
-        <w:rFonts w:ascii="Times New Roman" w:hAnsi="Times New Roman" w:cs="Times New Roman"/>
-      </w:rPr>
-      <w:t>4/10/2013</w:t>
-    </w:r>
+    <w:del w:id="14" w:author="Yoav Ram" w:date="2014-04-27T14:40:00Z">
+      <w:r>
+        <w:rPr>
+          <w:rFonts w:ascii="Times New Roman" w:hAnsi="Times New Roman" w:cs="Times New Roman"/>
+        </w:rPr>
+        <w:delText>4/10/2013</w:delText>
+      </w:r>
+    </w:del>
+    <w:ins w:id="15" w:author="Yoav Ram" w:date="2014-04-27T14:40:00Z">
+      <w:r>
+        <w:rPr>
+          <w:rFonts w:ascii="Times New Roman" w:hAnsi="Times New Roman" w:cs="Times New Roman"/>
+        </w:rPr>
+        <w:t>27/4/2014</w:t>
+      </w:r>
+    </w:ins>
   </w:p>
 </w:hdr>
 </file>
@@ -1394,6 +1484,20 @@
       <w:lang w:eastAsia="he-IL"/>
     </w:rPr>
   </w:style>
+  <w:style w:type="paragraph" w:styleId="Revision">
+    <w:name w:val="Revision"/>
+    <w:hidden/>
+    <w:uiPriority w:val="99"/>
+    <w:semiHidden/>
+    <w:rsid w:val="00521022"/>
+    <w:rPr>
+      <w:rFonts w:ascii="Calibri" w:eastAsia="DejaVu Sans" w:hAnsi="Calibri" w:cs="font237"/>
+      <w:kern w:val="1"/>
+      <w:sz w:val="22"/>
+      <w:szCs w:val="22"/>
+      <w:lang w:eastAsia="he-IL"/>
+    </w:rPr>
+  </w:style>
 </w:styles>
 </file>
 
@@ -1883,6 +1987,20 @@
       <w:b/>
       <w:bCs/>
       <w:kern w:val="1"/>
+      <w:lang w:eastAsia="he-IL"/>
+    </w:rPr>
+  </w:style>
+  <w:style w:type="paragraph" w:styleId="Revision">
+    <w:name w:val="Revision"/>
+    <w:hidden/>
+    <w:uiPriority w:val="99"/>
+    <w:semiHidden/>
+    <w:rsid w:val="00521022"/>
+    <w:rPr>
+      <w:rFonts w:ascii="Calibri" w:eastAsia="DejaVu Sans" w:hAnsi="Calibri" w:cs="font237"/>
+      <w:kern w:val="1"/>
+      <w:sz w:val="22"/>
+      <w:szCs w:val="22"/>
       <w:lang w:eastAsia="he-IL"/>
     </w:rPr>
   </w:style>

</xml_diff>

<commit_message>
remove editor recommendation, accept all changes
</commit_message>
<xml_diff>
--- a/manuscript/cover_letter.docx
+++ b/manuscript/cover_letter.docx
@@ -31,19 +31,12 @@
       <w:r>
         <w:t>our manuscript “</w:t>
       </w:r>
-      <w:ins w:id="0" w:author="Yoav Ram" w:date="2014-04-27T14:40:00Z">
-        <w:r>
-          <w:t xml:space="preserve">Complex Adaptation with </w:t>
-        </w:r>
-        <w:r>
-          <w:t>Stress-Induced Mutagenesis</w:t>
-        </w:r>
-      </w:ins>
-      <w:del w:id="1" w:author="Yoav Ram" w:date="2014-04-27T14:40:00Z">
-        <w:r>
-          <w:delText>Stress-Induced Mutagenesis Breaks the Trade-Off Between Adaptability and Adaptedness</w:delText>
-        </w:r>
-      </w:del>
+      <w:r>
+        <w:t xml:space="preserve">Complex Adaptation with </w:t>
+      </w:r>
+      <w:r>
+        <w:t>Stress-Induced Mutagenesis</w:t>
+      </w:r>
       <w:r>
         <w:t xml:space="preserve">”. Stress-induced </w:t>
       </w:r>
@@ -98,11 +91,9 @@
       <w:r>
         <w:t xml:space="preserve"> with respect to </w:t>
       </w:r>
-      <w:ins w:id="2" w:author="Yoav Ram" w:date="2014-04-27T14:41:00Z">
-        <w:r>
-          <w:t xml:space="preserve">complex </w:t>
-        </w:r>
-      </w:ins>
+      <w:r>
+        <w:t xml:space="preserve">complex </w:t>
+      </w:r>
       <w:r>
         <w:t>adaptation</w:t>
       </w:r>
@@ -181,11 +172,9 @@
       <w:r>
         <w:t>of</w:t>
       </w:r>
-      <w:ins w:id="3" w:author="Yoav Ram" w:date="2014-04-27T14:41:00Z">
-        <w:r>
-          <w:t xml:space="preserve"> complex</w:t>
-        </w:r>
-      </w:ins>
+      <w:r>
+        <w:t xml:space="preserve"> complex</w:t>
+      </w:r>
       <w:r>
         <w:t xml:space="preserve"> adaptation </w:t>
       </w:r>
@@ -217,99 +206,23 @@
       <w:pPr>
         <w:spacing w:line="360" w:lineRule="auto"/>
       </w:pPr>
-      <w:r>
-        <w:t xml:space="preserve">We suggest </w:t>
-      </w:r>
-      <w:del w:id="4" w:author="Yoav Ram" w:date="2014-04-27T14:41:00Z">
-        <w:r>
-          <w:delText xml:space="preserve">Charles </w:delText>
-        </w:r>
-      </w:del>
-      <w:ins w:id="5" w:author="Yoav Ram" w:date="2014-04-27T14:41:00Z">
-        <w:r>
-          <w:t>Tim</w:t>
-        </w:r>
-        <w:r>
-          <w:t xml:space="preserve"> </w:t>
-        </w:r>
-      </w:ins>
-      <w:r>
-        <w:t xml:space="preserve">F. </w:t>
-      </w:r>
-      <w:del w:id="6" w:author="Yoav Ram" w:date="2014-04-27T14:41:00Z">
-        <w:r>
-          <w:delText xml:space="preserve">Baer </w:delText>
-        </w:r>
-      </w:del>
-      <w:ins w:id="7" w:author="Yoav Ram" w:date="2014-04-27T14:41:00Z">
-        <w:r>
-          <w:t xml:space="preserve">Cooper </w:t>
-        </w:r>
-      </w:ins>
-      <w:r>
-        <w:t>as</w:t>
-      </w:r>
-      <w:r>
-        <w:t xml:space="preserve"> an editor for the paper, because </w:t>
-      </w:r>
-      <w:r>
-        <w:t xml:space="preserve">of his previous work on </w:t>
-      </w:r>
-      <w:ins w:id="8" w:author="Yoav Ram" w:date="2014-04-27T14:42:00Z">
-        <w:r>
-          <w:t xml:space="preserve">complex </w:t>
-        </w:r>
-      </w:ins>
-      <w:del w:id="9" w:author="Yoav Ram" w:date="2014-04-27T14:42:00Z">
-        <w:r>
-          <w:delText>stress-induced mutagenesis</w:delText>
-        </w:r>
-      </w:del>
-      <w:ins w:id="10" w:author="Yoav Ram" w:date="2014-04-27T14:42:00Z">
-        <w:r>
-          <w:t xml:space="preserve">adaptation and </w:t>
-        </w:r>
-        <w:proofErr w:type="spellStart"/>
-        <w:r>
-          <w:t>evolvability</w:t>
-        </w:r>
-      </w:ins>
-      <w:proofErr w:type="spellEnd"/>
-      <w:r>
-        <w:t>.</w:t>
-      </w:r>
-    </w:p>
-    <w:p>
-      <w:pPr>
-        <w:spacing w:line="360" w:lineRule="auto"/>
-      </w:pPr>
+      <w:bookmarkStart w:id="0" w:name="_GoBack"/>
+      <w:bookmarkEnd w:id="0"/>
       <w:r>
         <w:t xml:space="preserve">We hope you will find this manuscript worthy of publication </w:t>
       </w:r>
       <w:r>
         <w:t xml:space="preserve">in </w:t>
       </w:r>
-      <w:ins w:id="11" w:author="Yoav Ram" w:date="2014-04-27T14:43:00Z">
-        <w:r>
-          <w:t>Proceedings</w:t>
-        </w:r>
-        <w:r>
-          <w:t xml:space="preserve"> of the Royal Society</w:t>
-        </w:r>
-        <w:bookmarkStart w:id="12" w:name="_GoBack"/>
-        <w:bookmarkEnd w:id="12"/>
-        <w:r>
-          <w:t xml:space="preserve"> B</w:t>
-        </w:r>
-      </w:ins>
-      <w:del w:id="13" w:author="Yoav Ram" w:date="2014-04-27T14:43:00Z">
-        <w:r>
-          <w:delText xml:space="preserve">The </w:delText>
-        </w:r>
-        <w:r>
-          <w:delText>American Naturalist</w:delText>
-        </w:r>
-      </w:del>
+      <w:r>
+        <w:t>Proceedings</w:t>
+      </w:r>
+      <w:r>
+        <w:t xml:space="preserve"> of the Royal Society</w:t>
+      </w:r>
+      <w:r>
+        <w:t xml:space="preserve"> B</w:t>
+      </w:r>
       <w:r>
         <w:t>.</w:t>
       </w:r>
@@ -451,22 +364,24 @@
         <w:rFonts w:ascii="Times New Roman" w:hAnsi="Times New Roman" w:cs="Times New Roman"/>
       </w:rPr>
     </w:pPr>
-    <w:del w:id="14" w:author="Yoav Ram" w:date="2014-04-27T14:40:00Z">
-      <w:r>
-        <w:rPr>
-          <w:rFonts w:ascii="Times New Roman" w:hAnsi="Times New Roman" w:cs="Times New Roman"/>
-        </w:rPr>
-        <w:delText>4/10/2013</w:delText>
-      </w:r>
-    </w:del>
-    <w:ins w:id="15" w:author="Yoav Ram" w:date="2014-04-27T14:40:00Z">
-      <w:r>
-        <w:rPr>
-          <w:rFonts w:ascii="Times New Roman" w:hAnsi="Times New Roman" w:cs="Times New Roman"/>
-        </w:rPr>
-        <w:t>27/4/2014</w:t>
-      </w:r>
-    </w:ins>
+    <w:r>
+      <w:rPr>
+        <w:rFonts w:ascii="Times New Roman" w:hAnsi="Times New Roman" w:cs="Times New Roman"/>
+      </w:rPr>
+      <w:t>2</w:t>
+    </w:r>
+    <w:r>
+      <w:rPr>
+        <w:rFonts w:ascii="Times New Roman" w:hAnsi="Times New Roman" w:cs="Times New Roman"/>
+      </w:rPr>
+      <w:t>8</w:t>
+    </w:r>
+    <w:r>
+      <w:rPr>
+        <w:rFonts w:ascii="Times New Roman" w:hAnsi="Times New Roman" w:cs="Times New Roman"/>
+      </w:rPr>
+      <w:t>/4/2014</w:t>
+    </w:r>
   </w:p>
 </w:hdr>
 </file>

</xml_diff>